<commit_message>
review parte fabio 2
</commit_message>
<xml_diff>
--- a/tesi/presentazione/presentazione_parte_fabio_review.docx
+++ b/tesi/presentazione/presentazione_parte_fabio_review.docx
@@ -668,7 +668,80 @@
           <w:szCs w:val="24"/>
           <w:lang w:val="it"/>
         </w:rPr>
-        <w:t xml:space="preserve">La tecnologia utilizzata è come detto Google Cardboard, una tecnologia moderna, facilmente utilizzabile ed economica. Questo consente un’ampio range di utenti, pur non offrendo  un’esperienza totalmente immersiva come ad esempio visori moderni, quali Oculus Rift o Project Morpheus, i quali necessitano però di pc collegato ed hanno prezzi non idonei a questo tipo di trattamento. </w:t>
+        <w:t>La tecnologia utilizzata è come detto Google Cardboard, una tecnologia moderna, facilmente utilizzabile ed economic</w:t>
+      </w:r>
+      <w:r>
+        <w:rPr>
+          <w:rFonts w:ascii="Cambria" w:hAnsi="Cambria" w:cs="F16"/>
+          <w:sz w:val="24"/>
+          <w:szCs w:val="24"/>
+          <w:lang w:val="it"/>
+        </w:rPr>
+        <w:t>a. Essa è formata da un cartone e due lenti e consente la visione stereoscopica.</w:t>
+      </w:r>
+      <w:r>
+        <w:rPr>
+          <w:rFonts w:ascii="Cambria" w:hAnsi="Cambria" w:cs="F16"/>
+          <w:sz w:val="24"/>
+          <w:szCs w:val="24"/>
+          <w:lang w:val="it"/>
+        </w:rPr>
+        <w:t xml:space="preserve"> </w:t>
+      </w:r>
+      <w:r>
+        <w:rPr>
+          <w:rFonts w:ascii="Cambria" w:hAnsi="Cambria" w:cs="F16"/>
+          <w:sz w:val="24"/>
+          <w:szCs w:val="24"/>
+          <w:lang w:val="it"/>
+        </w:rPr>
+        <w:t>La sua economicità</w:t>
+      </w:r>
+      <w:r>
+        <w:rPr>
+          <w:rFonts w:ascii="Cambria" w:hAnsi="Cambria" w:cs="F16"/>
+          <w:sz w:val="24"/>
+          <w:szCs w:val="24"/>
+          <w:lang w:val="it"/>
+        </w:rPr>
+        <w:t xml:space="preserve"> consente un’ampio range di utenti, pur non offrendo  un’esperienza totalmente immersiva come ad esempio visori moderni, quali Oculus Rift o Project Morpheus, i quali nece</w:t>
+      </w:r>
+      <w:r>
+        <w:rPr>
+          <w:rFonts w:ascii="Cambria" w:hAnsi="Cambria" w:cs="F16"/>
+          <w:sz w:val="24"/>
+          <w:szCs w:val="24"/>
+          <w:lang w:val="it"/>
+        </w:rPr>
+        <w:t xml:space="preserve">ssitano però di pc collegato e sono caratterizzati da </w:t>
+      </w:r>
+      <w:r>
+        <w:rPr>
+          <w:rFonts w:ascii="Cambria" w:hAnsi="Cambria" w:cs="F16"/>
+          <w:sz w:val="24"/>
+          <w:szCs w:val="24"/>
+          <w:lang w:val="it"/>
+        </w:rPr>
+        <w:t xml:space="preserve">prezzi non idonei a questo tipo di </w:t>
+      </w:r>
+      <w:r>
+        <w:rPr>
+          <w:rFonts w:ascii="Cambria" w:hAnsi="Cambria" w:cs="F16"/>
+          <w:b/>
+          <w:sz w:val="24"/>
+          <w:szCs w:val="24"/>
+          <w:lang w:val="it"/>
+        </w:rPr>
+        <w:t>trattamento</w:t>
+      </w:r>
+      <w:r>
+        <w:rPr>
+          <w:rFonts w:ascii="Cambria" w:hAnsi="Cambria" w:cs="F16"/>
+          <w:sz w:val="24"/>
+          <w:szCs w:val="24"/>
+          <w:lang w:val="it"/>
+        </w:rPr>
+        <w:t xml:space="preserve">. </w:t>
       </w:r>
     </w:p>
     <w:p>
@@ -771,44 +844,127 @@
           <w:szCs w:val="24"/>
           <w:lang w:val="it"/>
         </w:rPr>
-        <w:t xml:space="preserve">, in modo innovativo e </w:t>
-      </w:r>
-      <w:r>
-        <w:rPr>
-          <w:rFonts w:ascii="Cambria" w:hAnsi="Cambria" w:cs="F16"/>
-          <w:b/>
-          <w:sz w:val="24"/>
-          <w:szCs w:val="24"/>
-          <w:lang w:val="it"/>
-        </w:rPr>
-        <w:t xml:space="preserve">coinvolgente, </w:t>
-      </w:r>
-      <w:r>
-        <w:rPr>
-          <w:rFonts w:ascii="Cambria" w:hAnsi="Cambria" w:cs="F16"/>
-          <w:sz w:val="24"/>
-          <w:szCs w:val="24"/>
-          <w:lang w:val="it"/>
-        </w:rPr>
-        <w:t>sfruttando</w:t>
-      </w:r>
-      <w:r>
-        <w:rPr>
-          <w:rFonts w:ascii="Cambria" w:hAnsi="Cambria" w:cs="F16"/>
-          <w:sz w:val="24"/>
-          <w:szCs w:val="24"/>
-          <w:lang w:val="it"/>
-        </w:rPr>
-        <w:t xml:space="preserve"> inoltre</w:t>
-      </w:r>
-      <w:r>
-        <w:rPr>
-          <w:rFonts w:ascii="Cambria" w:hAnsi="Cambria" w:cs="F16"/>
-          <w:sz w:val="24"/>
-          <w:szCs w:val="24"/>
-          <w:lang w:val="it"/>
-        </w:rPr>
-        <w:t xml:space="preserve"> intrisecamente l’intattenimento volontario dato dal gioco.</w:t>
+        <w:t xml:space="preserve">, in modo </w:t>
+      </w:r>
+      <w:r>
+        <w:rPr>
+          <w:rFonts w:ascii="Cambria" w:hAnsi="Cambria" w:cs="F16"/>
+          <w:sz w:val="24"/>
+          <w:szCs w:val="24"/>
+          <w:lang w:val="it"/>
+        </w:rPr>
+        <w:t>interattivo</w:t>
+      </w:r>
+      <w:r>
+        <w:rPr>
+          <w:rFonts w:ascii="Cambria" w:hAnsi="Cambria" w:cs="F16"/>
+          <w:sz w:val="24"/>
+          <w:szCs w:val="24"/>
+          <w:lang w:val="it"/>
+        </w:rPr>
+        <w:t xml:space="preserve"> e </w:t>
+      </w:r>
+      <w:r>
+        <w:rPr>
+          <w:rFonts w:ascii="Cambria" w:hAnsi="Cambria" w:cs="F16"/>
+          <w:sz w:val="24"/>
+          <w:szCs w:val="24"/>
+          <w:lang w:val="it"/>
+        </w:rPr>
+        <w:t>co</w:t>
+      </w:r>
+      <w:r>
+        <w:rPr>
+          <w:rFonts w:ascii="Cambria" w:hAnsi="Cambria" w:cs="F16"/>
+          <w:sz w:val="24"/>
+          <w:szCs w:val="24"/>
+          <w:lang w:val="it"/>
+        </w:rPr>
+        <w:t>involgente</w:t>
+      </w:r>
+      <w:r>
+        <w:rPr>
+          <w:rFonts w:ascii="Cambria" w:hAnsi="Cambria" w:cs="F16"/>
+          <w:b/>
+          <w:sz w:val="24"/>
+          <w:szCs w:val="24"/>
+          <w:lang w:val="it"/>
+        </w:rPr>
+        <w:t xml:space="preserve">. </w:t>
+      </w:r>
+      <w:r>
+        <w:rPr>
+          <w:rFonts w:ascii="Cambria" w:hAnsi="Cambria" w:cs="F16"/>
+          <w:sz w:val="24"/>
+          <w:szCs w:val="24"/>
+          <w:lang w:val="it"/>
+        </w:rPr>
+        <w:t>Inoltre</w:t>
+      </w:r>
+      <w:r>
+        <w:rPr>
+          <w:rFonts w:ascii="Cambria" w:hAnsi="Cambria" w:cs="F16"/>
+          <w:b/>
+          <w:sz w:val="24"/>
+          <w:szCs w:val="24"/>
+          <w:lang w:val="it"/>
+        </w:rPr>
+        <w:t>,</w:t>
+      </w:r>
+      <w:r>
+        <w:rPr>
+          <w:rFonts w:ascii="Cambria" w:hAnsi="Cambria" w:cs="F16"/>
+          <w:sz w:val="24"/>
+          <w:szCs w:val="24"/>
+          <w:lang w:val="it"/>
+        </w:rPr>
+        <w:t xml:space="preserve"> l’int</w:t>
+      </w:r>
+      <w:r>
+        <w:rPr>
+          <w:rFonts w:ascii="Cambria" w:hAnsi="Cambria" w:cs="F16"/>
+          <w:sz w:val="24"/>
+          <w:szCs w:val="24"/>
+          <w:lang w:val="it"/>
+        </w:rPr>
+        <w:t>r</w:t>
+      </w:r>
+      <w:r>
+        <w:rPr>
+          <w:rFonts w:ascii="Cambria" w:hAnsi="Cambria" w:cs="F16"/>
+          <w:sz w:val="24"/>
+          <w:szCs w:val="24"/>
+          <w:lang w:val="it"/>
+        </w:rPr>
+        <w:t>attenimento volontario dato dal gioco</w:t>
+      </w:r>
+      <w:r>
+        <w:rPr>
+          <w:rFonts w:ascii="Cambria" w:hAnsi="Cambria" w:cs="F16"/>
+          <w:sz w:val="24"/>
+          <w:szCs w:val="24"/>
+          <w:lang w:val="it"/>
+        </w:rPr>
+        <w:t xml:space="preserve"> consente un metodo di cura </w:t>
+      </w:r>
+      <w:r>
+        <w:rPr>
+          <w:rFonts w:ascii="Cambria" w:hAnsi="Cambria" w:cs="F16"/>
+          <w:b/>
+          <w:sz w:val="24"/>
+          <w:szCs w:val="24"/>
+          <w:lang w:val="it"/>
+        </w:rPr>
+        <w:t>innovativo</w:t>
+      </w:r>
+      <w:r>
+        <w:rPr>
+          <w:rFonts w:ascii="Cambria" w:hAnsi="Cambria" w:cs="F16"/>
+          <w:sz w:val="24"/>
+          <w:szCs w:val="24"/>
+          <w:lang w:val="it"/>
+        </w:rPr>
+        <w:t>.</w:t>
       </w:r>
     </w:p>
     <w:p>
@@ -919,15 +1075,39 @@
           <w:sz w:val="24"/>
           <w:szCs w:val="24"/>
         </w:rPr>
-        <w:t xml:space="preserve"> essa vengono effettuate le principali operazioni di aggiornamento del gioco, come la gestione delle animazioni delle auto nemiche e l'aggiornamento dei punteggi. Questo è stato fatto per non gravare sul Thread principale dell'applicazione, a cui si accede attraverso il metodo runOnUIThread</w:t>
-      </w:r>
-      <w:r>
-        <w:rPr>
-          <w:rFonts w:ascii="Cambria" w:hAnsi="Cambria" w:cs="F16"/>
-          <w:sz w:val="24"/>
-          <w:szCs w:val="24"/>
-        </w:rPr>
-        <w:t xml:space="preserve">. </w:t>
+        <w:t xml:space="preserve"> essa vengono effettuate le principali operazioni di aggiornamento del gioco, come la gestione delle animazioni delle auto nemiche e l'aggiornamento dei punteggi. </w:t>
+      </w:r>
+      <w:r>
+        <w:rPr>
+          <w:rFonts w:ascii="Cambria" w:hAnsi="Cambria" w:cs="F16"/>
+          <w:sz w:val="24"/>
+          <w:szCs w:val="24"/>
+        </w:rPr>
+        <w:t>Ciò</w:t>
+      </w:r>
+      <w:r>
+        <w:rPr>
+          <w:rFonts w:ascii="Cambria" w:hAnsi="Cambria" w:cs="F16"/>
+          <w:sz w:val="24"/>
+          <w:szCs w:val="24"/>
+        </w:rPr>
+        <w:t xml:space="preserve"> è stato fatto per non gravare </w:t>
+      </w:r>
+      <w:r>
+        <w:rPr>
+          <w:rFonts w:ascii="Cambria" w:hAnsi="Cambria" w:cs="F16"/>
+          <w:sz w:val="24"/>
+          <w:szCs w:val="24"/>
+        </w:rPr>
+        <w:t xml:space="preserve"> e sovraccaricare i</w:t>
+      </w:r>
+      <w:r>
+        <w:rPr>
+          <w:rFonts w:ascii="Cambria" w:hAnsi="Cambria" w:cs="F16"/>
+          <w:sz w:val="24"/>
+          <w:szCs w:val="24"/>
+        </w:rPr>
+        <w:t>l Thread principale dell'applicazione,</w:t>
       </w:r>
       <w:bookmarkStart w:id="0" w:name="_GoBack"/>
       <w:bookmarkEnd w:id="0"/>
@@ -937,7 +1117,15 @@
           <w:sz w:val="24"/>
           <w:szCs w:val="24"/>
         </w:rPr>
-        <w:t>Questo metodo viene</w:t>
+        <w:t xml:space="preserve"> a cui si accede attraverso il metodo runOnUIThread</w:t>
+      </w:r>
+      <w:r>
+        <w:rPr>
+          <w:rFonts w:ascii="Cambria" w:hAnsi="Cambria" w:cs="F16"/>
+          <w:sz w:val="24"/>
+          <w:szCs w:val="24"/>
+        </w:rPr>
+        <w:t>. Questo metodo viene</w:t>
       </w:r>
       <w:r>
         <w:rPr>

</xml_diff>